<commit_message>
Additional comments on variables' changes
</commit_message>
<xml_diff>
--- a/RStepik/DescStats.docx
+++ b/RStepik/DescStats.docx
@@ -2928,9 +2928,7 @@
         <w:tc>
           <w:tcPr>
             <w:gridSpan w:val="4"/>
-            <w:tcBorders>
-              <w:right w:val="single" w:sz="8" w:space="0" w:color="666666"/>
-            </w:tcBorders>
+            <w:tcBorders/>
             <w:shd w:val="clear" w:color="auto" w:fill="FFFFFF"/>
             <w:tcMar>
               <w:top w:w="0" w:type="dxa"/>
@@ -5752,7 +5750,7 @@
     </w:p>
     <w:bookmarkEnd w:id="23"/>
     <w:bookmarkEnd w:id="24"/>
-    <w:bookmarkStart w:id="29" w:name="данные-по-показателям-крови-по-визитам"/>
+    <w:bookmarkStart w:id="31" w:name="данные-по-показателям-крови-по-визитам"/>
     <w:p>
       <w:pPr>
         <w:pStyle w:val="2"/>
@@ -15895,8 +15893,1091 @@
         </w:tc>
       </w:tr>
     </w:tbl>
+    <w:p>
+      <w:pPr>
+        <w:pStyle w:val="FirstParagraph"/>
+      </w:pPr>
+    </w:p>
+    <w:p>
+      <w:r>
+        <w:br w:type="page"/>
+      </w:r>
+    </w:p>
+    <w:p>
+      <w:pPr>
+        <w:pStyle w:val="BodyText"/>
+      </w:pPr>
+      <w:r>
+        <w:t xml:space="preserve">Заметим, что p-values в таблицах 2 выше получились абсолютно идентичными для обоих визитов. Если для каждого наблюдения в выборке рассчитать изменение каждого показателя крови между визитами, то можно заметить (см. табл.3), что по всем показателям, кроме гемоглобина, изменение было абсолютно одинаковым для всех наблюдений в выборке, для гемоглобина встречается 2 уникальных значения изменения, и то они различаются только четвертым знаком после запятой (что, вероятнее всего, связано со спецификой хранения R-ом десятичных чисел в памяти компьютера, тогда как в действительности, если ту же разницу посчитать в Экселе, то она будет абсолютно одинаковой для всех наблюдений). Иными словами, для всех наблюдений значение на втором визите было получено сдвигом вправо значения на первом визите на одинаковую для каждого показателя крови величину - отсюда и идентичные значения p-values при сравнении групп внутри каждого визита (разница в средних значениях между группами по каждому показателю не изменилась между визитами).</w:t>
+      </w:r>
+    </w:p>
     <w:bookmarkEnd w:id="28"/>
+    <w:bookmarkStart w:id="29" w:name="таблица-3"/>
+    <w:p>
+      <w:pPr>
+        <w:pStyle w:val="4"/>
+      </w:pPr>
+      <w:r>
+        <w:t xml:space="preserve">Таблица 3</w:t>
+      </w:r>
+    </w:p>
     <w:bookmarkEnd w:id="29"/>
+    <w:bookmarkStart w:id="30" w:name="Xaae02dd6b6178a95ca11002ca62911ad961941b"/>
+    <w:p>
+      <w:pPr>
+        <w:pStyle w:val="4"/>
+      </w:pPr>
+      <w:r>
+        <w:t xml:space="preserve">Изменение показателей крови между визитами</w:t>
+      </w:r>
+    </w:p>
+    <w:tbl xmlns:w="http://schemas.openxmlformats.org/wordprocessingml/2006/main" xmlns:r="http://schemas.openxmlformats.org/officeDocument/2006/relationships" xmlns:w14="http://schemas.microsoft.com/office/word/2010/wordml" xmlns:wp="http://schemas.openxmlformats.org/drawingml/2006/wordprocessingDrawing" xmlns:a="http://schemas.openxmlformats.org/drawingml/2006/main" xmlns:pic="http://schemas.openxmlformats.org/drawingml/2006/picture">
+      <w:tblPr>
+        <w:tblLayout w:type="fixed"/>
+        <w:jc w:val="center"/>
+        <w:tblLook w:firstRow="1" w:lastRow="0" w:firstColumn="0" w:lastColumn="0" w:noHBand="0" w:noVBand="1"/>
+      </w:tblPr>
+      <w:tblGrid>
+        <w:gridCol w:w="3232"/>
+        <w:gridCol w:w="2126"/>
+        <w:gridCol w:w="2126"/>
+      </w:tblGrid>
+      <w:tr>
+        <w:trPr>
+          <w:cantSplit/>
+          <w:trHeight w:val="617" w:hRule="auto"/>
+          <w:tblHeader/>
+        </w:trPr>
+        <w:tc>
+          <w:tcPr>
+            <w:tcBorders>
+              <w:bottom w:val="single" w:sz="8" w:space="0" w:color="000000"/>
+              <w:top w:val="single" w:sz="8" w:space="0" w:color="000000"/>
+              <w:right w:val="single" w:sz="8" w:space="0" w:color="666666"/>
+            </w:tcBorders>
+            <w:shd w:val="clear" w:color="auto" w:fill="FFFFFF"/>
+            <w:tcMar>
+              <w:top w:w="0" w:type="dxa"/>
+              <w:bottom w:w="0" w:type="dxa"/>
+              <w:left w:w="0" w:type="dxa"/>
+              <w:right w:w="0" w:type="dxa"/>
+            </w:tcMar>
+            <w:vAlign w:val="center"/>
+          </w:tcPr>
+          <w:p>
+            <w:pPr>
+              <w:jc w:val="center"/>
+              <w:spacing w:after="40" w:before="40" w:line="240"/>
+              <w:ind w:firstLine="0" w:left="100" w:right="100"/>
+            </w:pPr>
+            <w:r xmlns:w="http://schemas.openxmlformats.org/wordprocessingml/2006/main" xmlns:wp="http://schemas.openxmlformats.org/drawingml/2006/wordprocessingDrawing" xmlns:r="http://schemas.openxmlformats.org/officeDocument/2006/relationships" xmlns:w14="http://schemas.microsoft.com/office/word/2010/wordml">
+              <w:rPr>
+                <w:rFonts w:ascii="Calibri" w:hAnsi="Calibri" w:eastAsia="Calibri" w:cs="Calibri"/>
+                <w:b/>
+                <w:sz w:val="24"/>
+                <w:szCs w:val="24"/>
+                <w:color w:val="000000"/>
+              </w:rPr>
+              <w:t xml:space="preserve">Разница (Визит 2 - Визит 1)</w:t>
+            </w:r>
+          </w:p>
+        </w:tc>
+        <w:tc>
+          <w:tcPr>
+            <w:tcBorders>
+              <w:bottom w:val="single" w:sz="8" w:space="0" w:color="000000"/>
+              <w:top w:val="single" w:sz="8" w:space="0" w:color="000000"/>
+              <w:left w:val="single" w:sz="8" w:space="0" w:color="666666"/>
+              <w:right w:val="single" w:sz="8" w:space="0" w:color="666666"/>
+            </w:tcBorders>
+            <w:shd w:val="clear" w:color="auto" w:fill="FFFFFF"/>
+            <w:tcMar>
+              <w:top w:w="0" w:type="dxa"/>
+              <w:bottom w:w="0" w:type="dxa"/>
+              <w:left w:w="0" w:type="dxa"/>
+              <w:right w:w="0" w:type="dxa"/>
+            </w:tcMar>
+            <w:vAlign w:val="center"/>
+          </w:tcPr>
+          <w:p>
+            <w:pPr>
+              <w:jc w:val="center"/>
+              <w:spacing w:after="40" w:before="40" w:line="240"/>
+              <w:ind w:firstLine="0" w:left="100" w:right="100"/>
+            </w:pPr>
+            <w:r xmlns:w="http://schemas.openxmlformats.org/wordprocessingml/2006/main" xmlns:wp="http://schemas.openxmlformats.org/drawingml/2006/wordprocessingDrawing" xmlns:r="http://schemas.openxmlformats.org/officeDocument/2006/relationships" xmlns:w14="http://schemas.microsoft.com/office/word/2010/wordml">
+              <w:rPr>
+                <w:rFonts w:ascii="Calibri" w:hAnsi="Calibri" w:eastAsia="Calibri" w:cs="Calibri"/>
+                <w:b/>
+                <w:sz w:val="24"/>
+                <w:szCs w:val="24"/>
+                <w:color w:val="000000"/>
+              </w:rPr>
+              <w:t xml:space="preserve">Группа 1</w:t>
+              <w:br/>
+              <w:t xml:space="preserve">N = 50</w:t>
+            </w:r>
+          </w:p>
+        </w:tc>
+        <w:tc>
+          <w:tcPr>
+            <w:tcBorders>
+              <w:bottom w:val="single" w:sz="8" w:space="0" w:color="000000"/>
+              <w:top w:val="single" w:sz="8" w:space="0" w:color="000000"/>
+              <w:left w:val="single" w:sz="8" w:space="0" w:color="666666"/>
+            </w:tcBorders>
+            <w:shd w:val="clear" w:color="auto" w:fill="FFFFFF"/>
+            <w:tcMar>
+              <w:top w:w="0" w:type="dxa"/>
+              <w:bottom w:w="0" w:type="dxa"/>
+              <w:left w:w="0" w:type="dxa"/>
+              <w:right w:w="0" w:type="dxa"/>
+            </w:tcMar>
+            <w:vAlign w:val="center"/>
+          </w:tcPr>
+          <w:p>
+            <w:pPr>
+              <w:jc w:val="center"/>
+              <w:spacing w:after="40" w:before="40" w:line="240"/>
+              <w:ind w:firstLine="0" w:left="100" w:right="100"/>
+            </w:pPr>
+            <w:r xmlns:w="http://schemas.openxmlformats.org/wordprocessingml/2006/main" xmlns:wp="http://schemas.openxmlformats.org/drawingml/2006/wordprocessingDrawing" xmlns:r="http://schemas.openxmlformats.org/officeDocument/2006/relationships" xmlns:w14="http://schemas.microsoft.com/office/word/2010/wordml">
+              <w:rPr>
+                <w:rFonts w:ascii="Calibri" w:hAnsi="Calibri" w:eastAsia="Calibri" w:cs="Calibri"/>
+                <w:b/>
+                <w:sz w:val="24"/>
+                <w:szCs w:val="24"/>
+                <w:color w:val="000000"/>
+              </w:rPr>
+              <w:t xml:space="preserve">Группа 2</w:t>
+              <w:br/>
+              <w:t xml:space="preserve">N = 50</w:t>
+            </w:r>
+          </w:p>
+        </w:tc>
+      </w:tr>
+      <w:tr>
+        <w:trPr>
+          <w:cantSplit/>
+          <w:trHeight w:val="612" w:hRule="auto"/>
+        </w:trPr>
+        <w:tc>
+          <w:tcPr>
+            <w:tcBorders>
+              <w:top w:val="single" w:sz="8" w:space="0" w:color="666666"/>
+              <w:right w:val="single" w:sz="8" w:space="0" w:color="666666"/>
+            </w:tcBorders>
+            <w:shd w:val="clear" w:color="auto" w:fill="FFFFFF"/>
+            <w:tcMar>
+              <w:top w:w="0" w:type="dxa"/>
+              <w:bottom w:w="0" w:type="dxa"/>
+              <w:left w:w="0" w:type="dxa"/>
+              <w:right w:w="0" w:type="dxa"/>
+            </w:tcMar>
+            <w:vAlign w:val="top"/>
+          </w:tcPr>
+          <w:p>
+            <w:pPr>
+              <w:jc w:val="left"/>
+              <w:spacing w:after="100" w:before="100" w:line="240"/>
+              <w:ind w:firstLine="0" w:left="100" w:right="100"/>
+            </w:pPr>
+            <w:r xmlns:w="http://schemas.openxmlformats.org/wordprocessingml/2006/main" xmlns:wp="http://schemas.openxmlformats.org/drawingml/2006/wordprocessingDrawing" xmlns:r="http://schemas.openxmlformats.org/officeDocument/2006/relationships" xmlns:w14="http://schemas.microsoft.com/office/word/2010/wordml">
+              <w:rPr>
+                <w:rFonts w:ascii="Calibri" w:hAnsi="Calibri" w:eastAsia="Calibri" w:cs="Calibri"/>
+                <w:b/>
+                <w:sz w:val="22"/>
+                <w:szCs w:val="22"/>
+                <w:color w:val="000000"/>
+              </w:rPr>
+              <w:t xml:space="preserve">Базофилы</w:t>
+            </w:r>
+          </w:p>
+        </w:tc>
+        <w:tc>
+          <w:tcPr>
+            <w:tcBorders>
+              <w:top w:val="single" w:sz="8" w:space="0" w:color="666666"/>
+              <w:left w:val="single" w:sz="8" w:space="0" w:color="666666"/>
+              <w:right w:val="single" w:sz="8" w:space="0" w:color="666666"/>
+            </w:tcBorders>
+            <w:shd w:val="clear" w:color="auto" w:fill="FFFFFF"/>
+            <w:tcMar>
+              <w:top w:w="0" w:type="dxa"/>
+              <w:bottom w:w="0" w:type="dxa"/>
+              <w:left w:w="0" w:type="dxa"/>
+              <w:right w:w="0" w:type="dxa"/>
+            </w:tcMar>
+            <w:vAlign w:val="center"/>
+          </w:tcPr>
+          <w:p>
+            <w:pPr>
+              <w:jc w:val="center"/>
+              <w:spacing w:after="100" w:before="100" w:line="240"/>
+              <w:ind w:firstLine="0" w:left="100" w:right="100"/>
+            </w:pPr>
+            <w:r xmlns:w="http://schemas.openxmlformats.org/wordprocessingml/2006/main" xmlns:wp="http://schemas.openxmlformats.org/drawingml/2006/wordprocessingDrawing" xmlns:r="http://schemas.openxmlformats.org/officeDocument/2006/relationships" xmlns:w14="http://schemas.microsoft.com/office/word/2010/wordml">
+              <w:rPr>
+                <w:rFonts w:ascii="Calibri" w:hAnsi="Calibri" w:eastAsia="Calibri" w:cs="Calibri"/>
+                <w:sz w:val="22"/>
+                <w:szCs w:val="22"/>
+                <w:color w:val="000000"/>
+              </w:rPr>
+              <w:t xml:space="preserve"/>
+            </w:r>
+          </w:p>
+        </w:tc>
+        <w:tc>
+          <w:tcPr>
+            <w:tcBorders>
+              <w:top w:val="single" w:sz="8" w:space="0" w:color="666666"/>
+              <w:left w:val="single" w:sz="8" w:space="0" w:color="666666"/>
+            </w:tcBorders>
+            <w:shd w:val="clear" w:color="auto" w:fill="FFFFFF"/>
+            <w:tcMar>
+              <w:top w:w="0" w:type="dxa"/>
+              <w:bottom w:w="0" w:type="dxa"/>
+              <w:left w:w="0" w:type="dxa"/>
+              <w:right w:w="0" w:type="dxa"/>
+            </w:tcMar>
+            <w:vAlign w:val="center"/>
+          </w:tcPr>
+          <w:p>
+            <w:pPr>
+              <w:jc w:val="center"/>
+              <w:spacing w:after="100" w:before="100" w:line="240"/>
+              <w:ind w:firstLine="0" w:left="100" w:right="100"/>
+            </w:pPr>
+            <w:r xmlns:w="http://schemas.openxmlformats.org/wordprocessingml/2006/main" xmlns:wp="http://schemas.openxmlformats.org/drawingml/2006/wordprocessingDrawing" xmlns:r="http://schemas.openxmlformats.org/officeDocument/2006/relationships" xmlns:w14="http://schemas.microsoft.com/office/word/2010/wordml">
+              <w:rPr>
+                <w:rFonts w:ascii="Calibri" w:hAnsi="Calibri" w:eastAsia="Calibri" w:cs="Calibri"/>
+                <w:sz w:val="22"/>
+                <w:szCs w:val="22"/>
+                <w:color w:val="000000"/>
+              </w:rPr>
+              <w:t xml:space="preserve"/>
+            </w:r>
+          </w:p>
+        </w:tc>
+      </w:tr>
+      <w:tr>
+        <w:trPr>
+          <w:cantSplit/>
+          <w:trHeight w:val="617" w:hRule="auto"/>
+        </w:trPr>
+        <w:tc>
+          <w:tcPr>
+            <w:tcBorders>
+              <w:right w:val="single" w:sz="8" w:space="0" w:color="666666"/>
+            </w:tcBorders>
+            <w:shd w:val="clear" w:color="auto" w:fill="FFFFFF"/>
+            <w:tcMar>
+              <w:top w:w="0" w:type="dxa"/>
+              <w:bottom w:w="0" w:type="dxa"/>
+              <w:left w:w="0" w:type="dxa"/>
+              <w:right w:w="0" w:type="dxa"/>
+            </w:tcMar>
+            <w:vAlign w:val="top"/>
+          </w:tcPr>
+          <w:p>
+            <w:pPr>
+              <w:jc w:val="left"/>
+              <w:spacing w:after="100" w:before="100" w:line="240"/>
+              <w:ind w:firstLine="0" w:left="300" w:right="100"/>
+            </w:pPr>
+            <w:r xmlns:w="http://schemas.openxmlformats.org/wordprocessingml/2006/main" xmlns:wp="http://schemas.openxmlformats.org/drawingml/2006/wordprocessingDrawing" xmlns:r="http://schemas.openxmlformats.org/officeDocument/2006/relationships" xmlns:w14="http://schemas.microsoft.com/office/word/2010/wordml">
+              <w:rPr>
+                <w:rFonts w:ascii="Calibri" w:hAnsi="Calibri" w:eastAsia="Calibri" w:cs="Calibri"/>
+                <w:sz w:val="22"/>
+                <w:szCs w:val="22"/>
+                <w:color w:val="000000"/>
+              </w:rPr>
+              <w:t xml:space="preserve">0.4042</w:t>
+            </w:r>
+          </w:p>
+        </w:tc>
+        <w:tc>
+          <w:tcPr>
+            <w:tcBorders>
+              <w:left w:val="single" w:sz="8" w:space="0" w:color="666666"/>
+              <w:right w:val="single" w:sz="8" w:space="0" w:color="666666"/>
+            </w:tcBorders>
+            <w:shd w:val="clear" w:color="auto" w:fill="FFFFFF"/>
+            <w:tcMar>
+              <w:top w:w="0" w:type="dxa"/>
+              <w:bottom w:w="0" w:type="dxa"/>
+              <w:left w:w="0" w:type="dxa"/>
+              <w:right w:w="0" w:type="dxa"/>
+            </w:tcMar>
+            <w:vAlign w:val="center"/>
+          </w:tcPr>
+          <w:p>
+            <w:pPr>
+              <w:jc w:val="center"/>
+              <w:spacing w:after="100" w:before="100" w:line="240"/>
+              <w:ind w:firstLine="0" w:left="100" w:right="100"/>
+            </w:pPr>
+            <w:r xmlns:w="http://schemas.openxmlformats.org/wordprocessingml/2006/main" xmlns:wp="http://schemas.openxmlformats.org/drawingml/2006/wordprocessingDrawing" xmlns:r="http://schemas.openxmlformats.org/officeDocument/2006/relationships" xmlns:w14="http://schemas.microsoft.com/office/word/2010/wordml">
+              <w:rPr>
+                <w:rFonts w:ascii="Calibri" w:hAnsi="Calibri" w:eastAsia="Calibri" w:cs="Calibri"/>
+                <w:sz w:val="22"/>
+                <w:szCs w:val="22"/>
+                <w:color w:val="000000"/>
+              </w:rPr>
+              <w:t xml:space="preserve">50 (100%)</w:t>
+            </w:r>
+          </w:p>
+        </w:tc>
+        <w:tc>
+          <w:tcPr>
+            <w:tcBorders>
+              <w:left w:val="single" w:sz="8" w:space="0" w:color="666666"/>
+            </w:tcBorders>
+            <w:shd w:val="clear" w:color="auto" w:fill="FFFFFF"/>
+            <w:tcMar>
+              <w:top w:w="0" w:type="dxa"/>
+              <w:bottom w:w="0" w:type="dxa"/>
+              <w:left w:w="0" w:type="dxa"/>
+              <w:right w:w="0" w:type="dxa"/>
+            </w:tcMar>
+            <w:vAlign w:val="center"/>
+          </w:tcPr>
+          <w:p>
+            <w:pPr>
+              <w:jc w:val="center"/>
+              <w:spacing w:after="100" w:before="100" w:line="240"/>
+              <w:ind w:firstLine="0" w:left="100" w:right="100"/>
+            </w:pPr>
+            <w:r xmlns:w="http://schemas.openxmlformats.org/wordprocessingml/2006/main" xmlns:wp="http://schemas.openxmlformats.org/drawingml/2006/wordprocessingDrawing" xmlns:r="http://schemas.openxmlformats.org/officeDocument/2006/relationships" xmlns:w14="http://schemas.microsoft.com/office/word/2010/wordml">
+              <w:rPr>
+                <w:rFonts w:ascii="Calibri" w:hAnsi="Calibri" w:eastAsia="Calibri" w:cs="Calibri"/>
+                <w:sz w:val="22"/>
+                <w:szCs w:val="22"/>
+                <w:color w:val="000000"/>
+              </w:rPr>
+              <w:t xml:space="preserve">50 (100%)</w:t>
+            </w:r>
+          </w:p>
+        </w:tc>
+      </w:tr>
+      <w:tr>
+        <w:trPr>
+          <w:cantSplit/>
+          <w:trHeight w:val="615" w:hRule="auto"/>
+        </w:trPr>
+        <w:tc>
+          <w:tcPr>
+            <w:tcBorders>
+              <w:top w:val="single" w:sz="8" w:space="0" w:color="666666"/>
+              <w:right w:val="single" w:sz="8" w:space="0" w:color="666666"/>
+            </w:tcBorders>
+            <w:shd w:val="clear" w:color="auto" w:fill="FFFFFF"/>
+            <w:tcMar>
+              <w:top w:w="0" w:type="dxa"/>
+              <w:bottom w:w="0" w:type="dxa"/>
+              <w:left w:w="0" w:type="dxa"/>
+              <w:right w:w="0" w:type="dxa"/>
+            </w:tcMar>
+            <w:vAlign w:val="top"/>
+          </w:tcPr>
+          <w:p>
+            <w:pPr>
+              <w:jc w:val="left"/>
+              <w:spacing w:after="100" w:before="100" w:line="240"/>
+              <w:ind w:firstLine="0" w:left="100" w:right="100"/>
+            </w:pPr>
+            <w:r xmlns:w="http://schemas.openxmlformats.org/wordprocessingml/2006/main" xmlns:wp="http://schemas.openxmlformats.org/drawingml/2006/wordprocessingDrawing" xmlns:r="http://schemas.openxmlformats.org/officeDocument/2006/relationships" xmlns:w14="http://schemas.microsoft.com/office/word/2010/wordml">
+              <w:rPr>
+                <w:rFonts w:ascii="Calibri" w:hAnsi="Calibri" w:eastAsia="Calibri" w:cs="Calibri"/>
+                <w:b/>
+                <w:sz w:val="22"/>
+                <w:szCs w:val="22"/>
+                <w:color w:val="000000"/>
+              </w:rPr>
+              <w:t xml:space="preserve">Эозинофилы</w:t>
+            </w:r>
+          </w:p>
+        </w:tc>
+        <w:tc>
+          <w:tcPr>
+            <w:tcBorders>
+              <w:top w:val="single" w:sz="8" w:space="0" w:color="666666"/>
+              <w:left w:val="single" w:sz="8" w:space="0" w:color="666666"/>
+              <w:right w:val="single" w:sz="8" w:space="0" w:color="666666"/>
+            </w:tcBorders>
+            <w:shd w:val="clear" w:color="auto" w:fill="FFFFFF"/>
+            <w:tcMar>
+              <w:top w:w="0" w:type="dxa"/>
+              <w:bottom w:w="0" w:type="dxa"/>
+              <w:left w:w="0" w:type="dxa"/>
+              <w:right w:w="0" w:type="dxa"/>
+            </w:tcMar>
+            <w:vAlign w:val="center"/>
+          </w:tcPr>
+          <w:p>
+            <w:pPr>
+              <w:jc w:val="center"/>
+              <w:spacing w:after="100" w:before="100" w:line="240"/>
+              <w:ind w:firstLine="0" w:left="100" w:right="100"/>
+            </w:pPr>
+            <w:r xmlns:w="http://schemas.openxmlformats.org/wordprocessingml/2006/main" xmlns:wp="http://schemas.openxmlformats.org/drawingml/2006/wordprocessingDrawing" xmlns:r="http://schemas.openxmlformats.org/officeDocument/2006/relationships" xmlns:w14="http://schemas.microsoft.com/office/word/2010/wordml">
+              <w:rPr>
+                <w:rFonts w:ascii="Calibri" w:hAnsi="Calibri" w:eastAsia="Calibri" w:cs="Calibri"/>
+                <w:sz w:val="22"/>
+                <w:szCs w:val="22"/>
+                <w:color w:val="000000"/>
+              </w:rPr>
+              <w:t xml:space="preserve"/>
+            </w:r>
+          </w:p>
+        </w:tc>
+        <w:tc>
+          <w:tcPr>
+            <w:tcBorders>
+              <w:top w:val="single" w:sz="8" w:space="0" w:color="666666"/>
+              <w:left w:val="single" w:sz="8" w:space="0" w:color="666666"/>
+            </w:tcBorders>
+            <w:shd w:val="clear" w:color="auto" w:fill="FFFFFF"/>
+            <w:tcMar>
+              <w:top w:w="0" w:type="dxa"/>
+              <w:bottom w:w="0" w:type="dxa"/>
+              <w:left w:w="0" w:type="dxa"/>
+              <w:right w:w="0" w:type="dxa"/>
+            </w:tcMar>
+            <w:vAlign w:val="center"/>
+          </w:tcPr>
+          <w:p>
+            <w:pPr>
+              <w:jc w:val="center"/>
+              <w:spacing w:after="100" w:before="100" w:line="240"/>
+              <w:ind w:firstLine="0" w:left="100" w:right="100"/>
+            </w:pPr>
+            <w:r xmlns:w="http://schemas.openxmlformats.org/wordprocessingml/2006/main" xmlns:wp="http://schemas.openxmlformats.org/drawingml/2006/wordprocessingDrawing" xmlns:r="http://schemas.openxmlformats.org/officeDocument/2006/relationships" xmlns:w14="http://schemas.microsoft.com/office/word/2010/wordml">
+              <w:rPr>
+                <w:rFonts w:ascii="Calibri" w:hAnsi="Calibri" w:eastAsia="Calibri" w:cs="Calibri"/>
+                <w:sz w:val="22"/>
+                <w:szCs w:val="22"/>
+                <w:color w:val="000000"/>
+              </w:rPr>
+              <w:t xml:space="preserve"/>
+            </w:r>
+          </w:p>
+        </w:tc>
+      </w:tr>
+      <w:tr>
+        <w:trPr>
+          <w:cantSplit/>
+          <w:trHeight w:val="617" w:hRule="auto"/>
+        </w:trPr>
+        <w:tc>
+          <w:tcPr>
+            <w:tcBorders>
+              <w:right w:val="single" w:sz="8" w:space="0" w:color="666666"/>
+            </w:tcBorders>
+            <w:shd w:val="clear" w:color="auto" w:fill="FFFFFF"/>
+            <w:tcMar>
+              <w:top w:w="0" w:type="dxa"/>
+              <w:bottom w:w="0" w:type="dxa"/>
+              <w:left w:w="0" w:type="dxa"/>
+              <w:right w:w="0" w:type="dxa"/>
+            </w:tcMar>
+            <w:vAlign w:val="top"/>
+          </w:tcPr>
+          <w:p>
+            <w:pPr>
+              <w:jc w:val="left"/>
+              <w:spacing w:after="100" w:before="100" w:line="240"/>
+              <w:ind w:firstLine="0" w:left="300" w:right="100"/>
+            </w:pPr>
+            <w:r xmlns:w="http://schemas.openxmlformats.org/wordprocessingml/2006/main" xmlns:wp="http://schemas.openxmlformats.org/drawingml/2006/wordprocessingDrawing" xmlns:r="http://schemas.openxmlformats.org/officeDocument/2006/relationships" xmlns:w14="http://schemas.microsoft.com/office/word/2010/wordml">
+              <w:rPr>
+                <w:rFonts w:ascii="Calibri" w:hAnsi="Calibri" w:eastAsia="Calibri" w:cs="Calibri"/>
+                <w:sz w:val="22"/>
+                <w:szCs w:val="22"/>
+                <w:color w:val="000000"/>
+              </w:rPr>
+              <w:t xml:space="preserve">1.0148</w:t>
+            </w:r>
+          </w:p>
+        </w:tc>
+        <w:tc>
+          <w:tcPr>
+            <w:tcBorders>
+              <w:left w:val="single" w:sz="8" w:space="0" w:color="666666"/>
+              <w:right w:val="single" w:sz="8" w:space="0" w:color="666666"/>
+            </w:tcBorders>
+            <w:shd w:val="clear" w:color="auto" w:fill="FFFFFF"/>
+            <w:tcMar>
+              <w:top w:w="0" w:type="dxa"/>
+              <w:bottom w:w="0" w:type="dxa"/>
+              <w:left w:w="0" w:type="dxa"/>
+              <w:right w:w="0" w:type="dxa"/>
+            </w:tcMar>
+            <w:vAlign w:val="center"/>
+          </w:tcPr>
+          <w:p>
+            <w:pPr>
+              <w:jc w:val="center"/>
+              <w:spacing w:after="100" w:before="100" w:line="240"/>
+              <w:ind w:firstLine="0" w:left="100" w:right="100"/>
+            </w:pPr>
+            <w:r xmlns:w="http://schemas.openxmlformats.org/wordprocessingml/2006/main" xmlns:wp="http://schemas.openxmlformats.org/drawingml/2006/wordprocessingDrawing" xmlns:r="http://schemas.openxmlformats.org/officeDocument/2006/relationships" xmlns:w14="http://schemas.microsoft.com/office/word/2010/wordml">
+              <w:rPr>
+                <w:rFonts w:ascii="Calibri" w:hAnsi="Calibri" w:eastAsia="Calibri" w:cs="Calibri"/>
+                <w:sz w:val="22"/>
+                <w:szCs w:val="22"/>
+                <w:color w:val="000000"/>
+              </w:rPr>
+              <w:t xml:space="preserve">50 (100%)</w:t>
+            </w:r>
+          </w:p>
+        </w:tc>
+        <w:tc>
+          <w:tcPr>
+            <w:tcBorders>
+              <w:left w:val="single" w:sz="8" w:space="0" w:color="666666"/>
+            </w:tcBorders>
+            <w:shd w:val="clear" w:color="auto" w:fill="FFFFFF"/>
+            <w:tcMar>
+              <w:top w:w="0" w:type="dxa"/>
+              <w:bottom w:w="0" w:type="dxa"/>
+              <w:left w:w="0" w:type="dxa"/>
+              <w:right w:w="0" w:type="dxa"/>
+            </w:tcMar>
+            <w:vAlign w:val="center"/>
+          </w:tcPr>
+          <w:p>
+            <w:pPr>
+              <w:jc w:val="center"/>
+              <w:spacing w:after="100" w:before="100" w:line="240"/>
+              <w:ind w:firstLine="0" w:left="100" w:right="100"/>
+            </w:pPr>
+            <w:r xmlns:w="http://schemas.openxmlformats.org/wordprocessingml/2006/main" xmlns:wp="http://schemas.openxmlformats.org/drawingml/2006/wordprocessingDrawing" xmlns:r="http://schemas.openxmlformats.org/officeDocument/2006/relationships" xmlns:w14="http://schemas.microsoft.com/office/word/2010/wordml">
+              <w:rPr>
+                <w:rFonts w:ascii="Calibri" w:hAnsi="Calibri" w:eastAsia="Calibri" w:cs="Calibri"/>
+                <w:sz w:val="22"/>
+                <w:szCs w:val="22"/>
+                <w:color w:val="000000"/>
+              </w:rPr>
+              <w:t xml:space="preserve">50 (100%)</w:t>
+            </w:r>
+          </w:p>
+        </w:tc>
+      </w:tr>
+      <w:tr>
+        <w:trPr>
+          <w:cantSplit/>
+          <w:trHeight w:val="574" w:hRule="auto"/>
+        </w:trPr>
+        <w:tc>
+          <w:tcPr>
+            <w:tcBorders>
+              <w:top w:val="single" w:sz="8" w:space="0" w:color="666666"/>
+              <w:right w:val="single" w:sz="8" w:space="0" w:color="666666"/>
+            </w:tcBorders>
+            <w:shd w:val="clear" w:color="auto" w:fill="FFFFFF"/>
+            <w:tcMar>
+              <w:top w:w="0" w:type="dxa"/>
+              <w:bottom w:w="0" w:type="dxa"/>
+              <w:left w:w="0" w:type="dxa"/>
+              <w:right w:w="0" w:type="dxa"/>
+            </w:tcMar>
+            <w:vAlign w:val="top"/>
+          </w:tcPr>
+          <w:p>
+            <w:pPr>
+              <w:jc w:val="left"/>
+              <w:spacing w:after="100" w:before="100" w:line="240"/>
+              <w:ind w:firstLine="0" w:left="100" w:right="100"/>
+            </w:pPr>
+            <w:r xmlns:w="http://schemas.openxmlformats.org/wordprocessingml/2006/main" xmlns:wp="http://schemas.openxmlformats.org/drawingml/2006/wordprocessingDrawing" xmlns:r="http://schemas.openxmlformats.org/officeDocument/2006/relationships" xmlns:w14="http://schemas.microsoft.com/office/word/2010/wordml">
+              <w:rPr>
+                <w:rFonts w:ascii="Calibri" w:hAnsi="Calibri" w:eastAsia="Calibri" w:cs="Calibri"/>
+                <w:b/>
+                <w:sz w:val="22"/>
+                <w:szCs w:val="22"/>
+                <w:color w:val="000000"/>
+              </w:rPr>
+              <w:t xml:space="preserve">Гемоглобин</w:t>
+            </w:r>
+          </w:p>
+        </w:tc>
+        <w:tc>
+          <w:tcPr>
+            <w:tcBorders>
+              <w:top w:val="single" w:sz="8" w:space="0" w:color="666666"/>
+              <w:left w:val="single" w:sz="8" w:space="0" w:color="666666"/>
+              <w:right w:val="single" w:sz="8" w:space="0" w:color="666666"/>
+            </w:tcBorders>
+            <w:shd w:val="clear" w:color="auto" w:fill="FFFFFF"/>
+            <w:tcMar>
+              <w:top w:w="0" w:type="dxa"/>
+              <w:bottom w:w="0" w:type="dxa"/>
+              <w:left w:w="0" w:type="dxa"/>
+              <w:right w:w="0" w:type="dxa"/>
+            </w:tcMar>
+            <w:vAlign w:val="center"/>
+          </w:tcPr>
+          <w:p>
+            <w:pPr>
+              <w:jc w:val="center"/>
+              <w:spacing w:after="100" w:before="100" w:line="240"/>
+              <w:ind w:firstLine="0" w:left="100" w:right="100"/>
+            </w:pPr>
+            <w:r xmlns:w="http://schemas.openxmlformats.org/wordprocessingml/2006/main" xmlns:wp="http://schemas.openxmlformats.org/drawingml/2006/wordprocessingDrawing" xmlns:r="http://schemas.openxmlformats.org/officeDocument/2006/relationships" xmlns:w14="http://schemas.microsoft.com/office/word/2010/wordml">
+              <w:rPr>
+                <w:rFonts w:ascii="Calibri" w:hAnsi="Calibri" w:eastAsia="Calibri" w:cs="Calibri"/>
+                <w:sz w:val="22"/>
+                <w:szCs w:val="22"/>
+                <w:color w:val="000000"/>
+              </w:rPr>
+              <w:t xml:space="preserve"/>
+            </w:r>
+          </w:p>
+        </w:tc>
+        <w:tc>
+          <w:tcPr>
+            <w:tcBorders>
+              <w:top w:val="single" w:sz="8" w:space="0" w:color="666666"/>
+              <w:left w:val="single" w:sz="8" w:space="0" w:color="666666"/>
+            </w:tcBorders>
+            <w:shd w:val="clear" w:color="auto" w:fill="FFFFFF"/>
+            <w:tcMar>
+              <w:top w:w="0" w:type="dxa"/>
+              <w:bottom w:w="0" w:type="dxa"/>
+              <w:left w:w="0" w:type="dxa"/>
+              <w:right w:w="0" w:type="dxa"/>
+            </w:tcMar>
+            <w:vAlign w:val="center"/>
+          </w:tcPr>
+          <w:p>
+            <w:pPr>
+              <w:jc w:val="center"/>
+              <w:spacing w:after="100" w:before="100" w:line="240"/>
+              <w:ind w:firstLine="0" w:left="100" w:right="100"/>
+            </w:pPr>
+            <w:r xmlns:w="http://schemas.openxmlformats.org/wordprocessingml/2006/main" xmlns:wp="http://schemas.openxmlformats.org/drawingml/2006/wordprocessingDrawing" xmlns:r="http://schemas.openxmlformats.org/officeDocument/2006/relationships" xmlns:w14="http://schemas.microsoft.com/office/word/2010/wordml">
+              <w:rPr>
+                <w:rFonts w:ascii="Calibri" w:hAnsi="Calibri" w:eastAsia="Calibri" w:cs="Calibri"/>
+                <w:sz w:val="22"/>
+                <w:szCs w:val="22"/>
+                <w:color w:val="000000"/>
+              </w:rPr>
+              <w:t xml:space="preserve"/>
+            </w:r>
+          </w:p>
+        </w:tc>
+      </w:tr>
+      <w:tr>
+        <w:trPr>
+          <w:cantSplit/>
+          <w:trHeight w:val="617" w:hRule="auto"/>
+        </w:trPr>
+        <w:tc>
+          <w:tcPr>
+            <w:tcBorders>
+              <w:right w:val="single" w:sz="8" w:space="0" w:color="666666"/>
+            </w:tcBorders>
+            <w:shd w:val="clear" w:color="auto" w:fill="FFFFFF"/>
+            <w:tcMar>
+              <w:top w:w="0" w:type="dxa"/>
+              <w:bottom w:w="0" w:type="dxa"/>
+              <w:left w:w="0" w:type="dxa"/>
+              <w:right w:w="0" w:type="dxa"/>
+            </w:tcMar>
+            <w:vAlign w:val="top"/>
+          </w:tcPr>
+          <w:p>
+            <w:pPr>
+              <w:jc w:val="left"/>
+              <w:spacing w:after="100" w:before="100" w:line="240"/>
+              <w:ind w:firstLine="0" w:left="300" w:right="100"/>
+            </w:pPr>
+            <w:r xmlns:w="http://schemas.openxmlformats.org/wordprocessingml/2006/main" xmlns:wp="http://schemas.openxmlformats.org/drawingml/2006/wordprocessingDrawing" xmlns:r="http://schemas.openxmlformats.org/officeDocument/2006/relationships" xmlns:w14="http://schemas.microsoft.com/office/word/2010/wordml">
+              <w:rPr>
+                <w:rFonts w:ascii="Calibri" w:hAnsi="Calibri" w:eastAsia="Calibri" w:cs="Calibri"/>
+                <w:sz w:val="22"/>
+                <w:szCs w:val="22"/>
+                <w:color w:val="000000"/>
+              </w:rPr>
+              <w:t xml:space="preserve">0.720899999999999</w:t>
+            </w:r>
+          </w:p>
+        </w:tc>
+        <w:tc>
+          <w:tcPr>
+            <w:tcBorders>
+              <w:left w:val="single" w:sz="8" w:space="0" w:color="666666"/>
+              <w:right w:val="single" w:sz="8" w:space="0" w:color="666666"/>
+            </w:tcBorders>
+            <w:shd w:val="clear" w:color="auto" w:fill="FFFFFF"/>
+            <w:tcMar>
+              <w:top w:w="0" w:type="dxa"/>
+              <w:bottom w:w="0" w:type="dxa"/>
+              <w:left w:w="0" w:type="dxa"/>
+              <w:right w:w="0" w:type="dxa"/>
+            </w:tcMar>
+            <w:vAlign w:val="center"/>
+          </w:tcPr>
+          <w:p>
+            <w:pPr>
+              <w:jc w:val="center"/>
+              <w:spacing w:after="100" w:before="100" w:line="240"/>
+              <w:ind w:firstLine="0" w:left="100" w:right="100"/>
+            </w:pPr>
+            <w:r xmlns:w="http://schemas.openxmlformats.org/wordprocessingml/2006/main" xmlns:wp="http://schemas.openxmlformats.org/drawingml/2006/wordprocessingDrawing" xmlns:r="http://schemas.openxmlformats.org/officeDocument/2006/relationships" xmlns:w14="http://schemas.microsoft.com/office/word/2010/wordml">
+              <w:rPr>
+                <w:rFonts w:ascii="Calibri" w:hAnsi="Calibri" w:eastAsia="Calibri" w:cs="Calibri"/>
+                <w:sz w:val="22"/>
+                <w:szCs w:val="22"/>
+                <w:color w:val="000000"/>
+              </w:rPr>
+              <w:t xml:space="preserve">7 (14%)</w:t>
+            </w:r>
+          </w:p>
+        </w:tc>
+        <w:tc>
+          <w:tcPr>
+            <w:tcBorders>
+              <w:left w:val="single" w:sz="8" w:space="0" w:color="666666"/>
+            </w:tcBorders>
+            <w:shd w:val="clear" w:color="auto" w:fill="FFFFFF"/>
+            <w:tcMar>
+              <w:top w:w="0" w:type="dxa"/>
+              <w:bottom w:w="0" w:type="dxa"/>
+              <w:left w:w="0" w:type="dxa"/>
+              <w:right w:w="0" w:type="dxa"/>
+            </w:tcMar>
+            <w:vAlign w:val="center"/>
+          </w:tcPr>
+          <w:p>
+            <w:pPr>
+              <w:jc w:val="center"/>
+              <w:spacing w:after="100" w:before="100" w:line="240"/>
+              <w:ind w:firstLine="0" w:left="100" w:right="100"/>
+            </w:pPr>
+            <w:r xmlns:w="http://schemas.openxmlformats.org/wordprocessingml/2006/main" xmlns:wp="http://schemas.openxmlformats.org/drawingml/2006/wordprocessingDrawing" xmlns:r="http://schemas.openxmlformats.org/officeDocument/2006/relationships" xmlns:w14="http://schemas.microsoft.com/office/word/2010/wordml">
+              <w:rPr>
+                <w:rFonts w:ascii="Calibri" w:hAnsi="Calibri" w:eastAsia="Calibri" w:cs="Calibri"/>
+                <w:sz w:val="22"/>
+                <w:szCs w:val="22"/>
+                <w:color w:val="000000"/>
+              </w:rPr>
+              <w:t xml:space="preserve">11 (22%)</w:t>
+            </w:r>
+          </w:p>
+        </w:tc>
+      </w:tr>
+      <w:tr>
+        <w:trPr>
+          <w:cantSplit/>
+          <w:trHeight w:val="617" w:hRule="auto"/>
+        </w:trPr>
+        <w:tc>
+          <w:tcPr>
+            <w:tcBorders>
+              <w:right w:val="single" w:sz="8" w:space="0" w:color="666666"/>
+            </w:tcBorders>
+            <w:shd w:val="clear" w:color="auto" w:fill="FFFFFF"/>
+            <w:tcMar>
+              <w:top w:w="0" w:type="dxa"/>
+              <w:bottom w:w="0" w:type="dxa"/>
+              <w:left w:w="0" w:type="dxa"/>
+              <w:right w:w="0" w:type="dxa"/>
+            </w:tcMar>
+            <w:vAlign w:val="top"/>
+          </w:tcPr>
+          <w:p>
+            <w:pPr>
+              <w:jc w:val="left"/>
+              <w:spacing w:after="100" w:before="100" w:line="240"/>
+              <w:ind w:firstLine="0" w:left="300" w:right="100"/>
+            </w:pPr>
+            <w:r xmlns:w="http://schemas.openxmlformats.org/wordprocessingml/2006/main" xmlns:wp="http://schemas.openxmlformats.org/drawingml/2006/wordprocessingDrawing" xmlns:r="http://schemas.openxmlformats.org/officeDocument/2006/relationships" xmlns:w14="http://schemas.microsoft.com/office/word/2010/wordml">
+              <w:rPr>
+                <w:rFonts w:ascii="Calibri" w:hAnsi="Calibri" w:eastAsia="Calibri" w:cs="Calibri"/>
+                <w:sz w:val="22"/>
+                <w:szCs w:val="22"/>
+                <w:color w:val="000000"/>
+              </w:rPr>
+              <w:t xml:space="preserve">0.7209</w:t>
+            </w:r>
+          </w:p>
+        </w:tc>
+        <w:tc>
+          <w:tcPr>
+            <w:tcBorders>
+              <w:left w:val="single" w:sz="8" w:space="0" w:color="666666"/>
+              <w:right w:val="single" w:sz="8" w:space="0" w:color="666666"/>
+            </w:tcBorders>
+            <w:shd w:val="clear" w:color="auto" w:fill="FFFFFF"/>
+            <w:tcMar>
+              <w:top w:w="0" w:type="dxa"/>
+              <w:bottom w:w="0" w:type="dxa"/>
+              <w:left w:w="0" w:type="dxa"/>
+              <w:right w:w="0" w:type="dxa"/>
+            </w:tcMar>
+            <w:vAlign w:val="center"/>
+          </w:tcPr>
+          <w:p>
+            <w:pPr>
+              <w:jc w:val="center"/>
+              <w:spacing w:after="100" w:before="100" w:line="240"/>
+              <w:ind w:firstLine="0" w:left="100" w:right="100"/>
+            </w:pPr>
+            <w:r xmlns:w="http://schemas.openxmlformats.org/wordprocessingml/2006/main" xmlns:wp="http://schemas.openxmlformats.org/drawingml/2006/wordprocessingDrawing" xmlns:r="http://schemas.openxmlformats.org/officeDocument/2006/relationships" xmlns:w14="http://schemas.microsoft.com/office/word/2010/wordml">
+              <w:rPr>
+                <w:rFonts w:ascii="Calibri" w:hAnsi="Calibri" w:eastAsia="Calibri" w:cs="Calibri"/>
+                <w:sz w:val="22"/>
+                <w:szCs w:val="22"/>
+                <w:color w:val="000000"/>
+              </w:rPr>
+              <w:t xml:space="preserve">43 (86%)</w:t>
+            </w:r>
+          </w:p>
+        </w:tc>
+        <w:tc>
+          <w:tcPr>
+            <w:tcBorders>
+              <w:left w:val="single" w:sz="8" w:space="0" w:color="666666"/>
+            </w:tcBorders>
+            <w:shd w:val="clear" w:color="auto" w:fill="FFFFFF"/>
+            <w:tcMar>
+              <w:top w:w="0" w:type="dxa"/>
+              <w:bottom w:w="0" w:type="dxa"/>
+              <w:left w:w="0" w:type="dxa"/>
+              <w:right w:w="0" w:type="dxa"/>
+            </w:tcMar>
+            <w:vAlign w:val="center"/>
+          </w:tcPr>
+          <w:p>
+            <w:pPr>
+              <w:jc w:val="center"/>
+              <w:spacing w:after="100" w:before="100" w:line="240"/>
+              <w:ind w:firstLine="0" w:left="100" w:right="100"/>
+            </w:pPr>
+            <w:r xmlns:w="http://schemas.openxmlformats.org/wordprocessingml/2006/main" xmlns:wp="http://schemas.openxmlformats.org/drawingml/2006/wordprocessingDrawing" xmlns:r="http://schemas.openxmlformats.org/officeDocument/2006/relationships" xmlns:w14="http://schemas.microsoft.com/office/word/2010/wordml">
+              <w:rPr>
+                <w:rFonts w:ascii="Calibri" w:hAnsi="Calibri" w:eastAsia="Calibri" w:cs="Calibri"/>
+                <w:sz w:val="22"/>
+                <w:szCs w:val="22"/>
+                <w:color w:val="000000"/>
+              </w:rPr>
+              <w:t xml:space="preserve">39 (78%)</w:t>
+            </w:r>
+          </w:p>
+        </w:tc>
+      </w:tr>
+      <w:tr>
+        <w:trPr>
+          <w:cantSplit/>
+          <w:trHeight w:val="615" w:hRule="auto"/>
+        </w:trPr>
+        <w:tc>
+          <w:tcPr>
+            <w:tcBorders>
+              <w:top w:val="single" w:sz="8" w:space="0" w:color="666666"/>
+              <w:right w:val="single" w:sz="8" w:space="0" w:color="666666"/>
+            </w:tcBorders>
+            <w:shd w:val="clear" w:color="auto" w:fill="FFFFFF"/>
+            <w:tcMar>
+              <w:top w:w="0" w:type="dxa"/>
+              <w:bottom w:w="0" w:type="dxa"/>
+              <w:left w:w="0" w:type="dxa"/>
+              <w:right w:w="0" w:type="dxa"/>
+            </w:tcMar>
+            <w:vAlign w:val="top"/>
+          </w:tcPr>
+          <w:p>
+            <w:pPr>
+              <w:jc w:val="left"/>
+              <w:spacing w:after="100" w:before="100" w:line="240"/>
+              <w:ind w:firstLine="0" w:left="100" w:right="100"/>
+            </w:pPr>
+            <w:r xmlns:w="http://schemas.openxmlformats.org/wordprocessingml/2006/main" xmlns:wp="http://schemas.openxmlformats.org/drawingml/2006/wordprocessingDrawing" xmlns:r="http://schemas.openxmlformats.org/officeDocument/2006/relationships" xmlns:w14="http://schemas.microsoft.com/office/word/2010/wordml">
+              <w:rPr>
+                <w:rFonts w:ascii="Calibri" w:hAnsi="Calibri" w:eastAsia="Calibri" w:cs="Calibri"/>
+                <w:b/>
+                <w:sz w:val="22"/>
+                <w:szCs w:val="22"/>
+                <w:color w:val="000000"/>
+              </w:rPr>
+              <w:t xml:space="preserve">Эритроциты</w:t>
+            </w:r>
+          </w:p>
+        </w:tc>
+        <w:tc>
+          <w:tcPr>
+            <w:tcBorders>
+              <w:top w:val="single" w:sz="8" w:space="0" w:color="666666"/>
+              <w:left w:val="single" w:sz="8" w:space="0" w:color="666666"/>
+              <w:right w:val="single" w:sz="8" w:space="0" w:color="666666"/>
+            </w:tcBorders>
+            <w:shd w:val="clear" w:color="auto" w:fill="FFFFFF"/>
+            <w:tcMar>
+              <w:top w:w="0" w:type="dxa"/>
+              <w:bottom w:w="0" w:type="dxa"/>
+              <w:left w:w="0" w:type="dxa"/>
+              <w:right w:w="0" w:type="dxa"/>
+            </w:tcMar>
+            <w:vAlign w:val="center"/>
+          </w:tcPr>
+          <w:p>
+            <w:pPr>
+              <w:jc w:val="center"/>
+              <w:spacing w:after="100" w:before="100" w:line="240"/>
+              <w:ind w:firstLine="0" w:left="100" w:right="100"/>
+            </w:pPr>
+            <w:r xmlns:w="http://schemas.openxmlformats.org/wordprocessingml/2006/main" xmlns:wp="http://schemas.openxmlformats.org/drawingml/2006/wordprocessingDrawing" xmlns:r="http://schemas.openxmlformats.org/officeDocument/2006/relationships" xmlns:w14="http://schemas.microsoft.com/office/word/2010/wordml">
+              <w:rPr>
+                <w:rFonts w:ascii="Calibri" w:hAnsi="Calibri" w:eastAsia="Calibri" w:cs="Calibri"/>
+                <w:sz w:val="22"/>
+                <w:szCs w:val="22"/>
+                <w:color w:val="000000"/>
+              </w:rPr>
+              <w:t xml:space="preserve"/>
+            </w:r>
+          </w:p>
+        </w:tc>
+        <w:tc>
+          <w:tcPr>
+            <w:tcBorders>
+              <w:top w:val="single" w:sz="8" w:space="0" w:color="666666"/>
+              <w:left w:val="single" w:sz="8" w:space="0" w:color="666666"/>
+            </w:tcBorders>
+            <w:shd w:val="clear" w:color="auto" w:fill="FFFFFF"/>
+            <w:tcMar>
+              <w:top w:w="0" w:type="dxa"/>
+              <w:bottom w:w="0" w:type="dxa"/>
+              <w:left w:w="0" w:type="dxa"/>
+              <w:right w:w="0" w:type="dxa"/>
+            </w:tcMar>
+            <w:vAlign w:val="center"/>
+          </w:tcPr>
+          <w:p>
+            <w:pPr>
+              <w:jc w:val="center"/>
+              <w:spacing w:after="100" w:before="100" w:line="240"/>
+              <w:ind w:firstLine="0" w:left="100" w:right="100"/>
+            </w:pPr>
+            <w:r xmlns:w="http://schemas.openxmlformats.org/wordprocessingml/2006/main" xmlns:wp="http://schemas.openxmlformats.org/drawingml/2006/wordprocessingDrawing" xmlns:r="http://schemas.openxmlformats.org/officeDocument/2006/relationships" xmlns:w14="http://schemas.microsoft.com/office/word/2010/wordml">
+              <w:rPr>
+                <w:rFonts w:ascii="Calibri" w:hAnsi="Calibri" w:eastAsia="Calibri" w:cs="Calibri"/>
+                <w:sz w:val="22"/>
+                <w:szCs w:val="22"/>
+                <w:color w:val="000000"/>
+              </w:rPr>
+              <w:t xml:space="preserve"/>
+            </w:r>
+          </w:p>
+        </w:tc>
+      </w:tr>
+      <w:tr>
+        <w:trPr>
+          <w:cantSplit/>
+          <w:trHeight w:val="617" w:hRule="auto"/>
+        </w:trPr>
+        <w:tc>
+          <w:tcPr>
+            <w:tcBorders>
+              <w:bottom w:val="single" w:sz="8" w:space="0" w:color="000000"/>
+              <w:right w:val="single" w:sz="8" w:space="0" w:color="666666"/>
+            </w:tcBorders>
+            <w:shd w:val="clear" w:color="auto" w:fill="FFFFFF"/>
+            <w:tcMar>
+              <w:top w:w="0" w:type="dxa"/>
+              <w:bottom w:w="0" w:type="dxa"/>
+              <w:left w:w="0" w:type="dxa"/>
+              <w:right w:w="0" w:type="dxa"/>
+            </w:tcMar>
+            <w:vAlign w:val="top"/>
+          </w:tcPr>
+          <w:p>
+            <w:pPr>
+              <w:jc w:val="left"/>
+              <w:spacing w:after="100" w:before="100" w:line="240"/>
+              <w:ind w:firstLine="0" w:left="300" w:right="100"/>
+            </w:pPr>
+            <w:r xmlns:w="http://schemas.openxmlformats.org/wordprocessingml/2006/main" xmlns:wp="http://schemas.openxmlformats.org/drawingml/2006/wordprocessingDrawing" xmlns:r="http://schemas.openxmlformats.org/officeDocument/2006/relationships" xmlns:w14="http://schemas.microsoft.com/office/word/2010/wordml">
+              <w:rPr>
+                <w:rFonts w:ascii="Calibri" w:hAnsi="Calibri" w:eastAsia="Calibri" w:cs="Calibri"/>
+                <w:sz w:val="22"/>
+                <w:szCs w:val="22"/>
+                <w:color w:val="000000"/>
+              </w:rPr>
+              <w:t xml:space="preserve">2.3155</w:t>
+            </w:r>
+          </w:p>
+        </w:tc>
+        <w:tc>
+          <w:tcPr>
+            <w:tcBorders>
+              <w:bottom w:val="single" w:sz="8" w:space="0" w:color="000000"/>
+              <w:left w:val="single" w:sz="8" w:space="0" w:color="666666"/>
+              <w:right w:val="single" w:sz="8" w:space="0" w:color="666666"/>
+            </w:tcBorders>
+            <w:shd w:val="clear" w:color="auto" w:fill="FFFFFF"/>
+            <w:tcMar>
+              <w:top w:w="0" w:type="dxa"/>
+              <w:bottom w:w="0" w:type="dxa"/>
+              <w:left w:w="0" w:type="dxa"/>
+              <w:right w:w="0" w:type="dxa"/>
+            </w:tcMar>
+            <w:vAlign w:val="center"/>
+          </w:tcPr>
+          <w:p>
+            <w:pPr>
+              <w:jc w:val="center"/>
+              <w:spacing w:after="100" w:before="100" w:line="240"/>
+              <w:ind w:firstLine="0" w:left="100" w:right="100"/>
+            </w:pPr>
+            <w:r xmlns:w="http://schemas.openxmlformats.org/wordprocessingml/2006/main" xmlns:wp="http://schemas.openxmlformats.org/drawingml/2006/wordprocessingDrawing" xmlns:r="http://schemas.openxmlformats.org/officeDocument/2006/relationships" xmlns:w14="http://schemas.microsoft.com/office/word/2010/wordml">
+              <w:rPr>
+                <w:rFonts w:ascii="Calibri" w:hAnsi="Calibri" w:eastAsia="Calibri" w:cs="Calibri"/>
+                <w:sz w:val="22"/>
+                <w:szCs w:val="22"/>
+                <w:color w:val="000000"/>
+              </w:rPr>
+              <w:t xml:space="preserve">50 (100%)</w:t>
+            </w:r>
+          </w:p>
+        </w:tc>
+        <w:tc>
+          <w:tcPr>
+            <w:tcBorders>
+              <w:bottom w:val="single" w:sz="8" w:space="0" w:color="000000"/>
+              <w:left w:val="single" w:sz="8" w:space="0" w:color="666666"/>
+            </w:tcBorders>
+            <w:shd w:val="clear" w:color="auto" w:fill="FFFFFF"/>
+            <w:tcMar>
+              <w:top w:w="0" w:type="dxa"/>
+              <w:bottom w:w="0" w:type="dxa"/>
+              <w:left w:w="0" w:type="dxa"/>
+              <w:right w:w="0" w:type="dxa"/>
+            </w:tcMar>
+            <w:vAlign w:val="center"/>
+          </w:tcPr>
+          <w:p>
+            <w:pPr>
+              <w:jc w:val="center"/>
+              <w:spacing w:after="100" w:before="100" w:line="240"/>
+              <w:ind w:firstLine="0" w:left="100" w:right="100"/>
+            </w:pPr>
+            <w:r xmlns:w="http://schemas.openxmlformats.org/wordprocessingml/2006/main" xmlns:wp="http://schemas.openxmlformats.org/drawingml/2006/wordprocessingDrawing" xmlns:r="http://schemas.openxmlformats.org/officeDocument/2006/relationships" xmlns:w14="http://schemas.microsoft.com/office/word/2010/wordml">
+              <w:rPr>
+                <w:rFonts w:ascii="Calibri" w:hAnsi="Calibri" w:eastAsia="Calibri" w:cs="Calibri"/>
+                <w:sz w:val="22"/>
+                <w:szCs w:val="22"/>
+                <w:color w:val="000000"/>
+              </w:rPr>
+              <w:t xml:space="preserve">50 (100%)</w:t>
+            </w:r>
+          </w:p>
+        </w:tc>
+      </w:tr>
+    </w:tbl>
+    <w:bookmarkEnd w:id="30"/>
+    <w:bookmarkEnd w:id="31"/>
     <w:sectPr>
       <w:pgSz w:h="16838" w:w="11906"/>
       <w:pgMar w:bottom="1134" w:footer="720" w:gutter="0" w:header="720" w:left="1134" w:right="1134" w:top="1134"/>

</xml_diff>